<commit_message>
update ISEM Assignment1 and COMP3115 lab9
</commit_message>
<xml_diff>
--- a/HKBU/HKBU_ISEM2006/Assignment1/Yu_Fengfei_21251215.docx
+++ b/HKBU/HKBU_ISEM2006/Assignment1/Yu_Fengfei_21251215.docx
@@ -56,7 +56,7 @@
       </w:r>
       <w:r>
         <w:rPr>
-          <w:rFonts w:ascii="Times New Roman" w:eastAsia="等线" w:hAnsi="Times New Roman" w:cs="Times New Roman" w:hint="eastAsia"/>
+          <w:rFonts w:ascii="Times New Roman" w:eastAsia="DengXian" w:hAnsi="Times New Roman" w:cs="Times New Roman" w:hint="eastAsia"/>
           <w:b/>
           <w:bCs/>
           <w:lang w:eastAsia="zh-CN"/>
@@ -90,7 +90,7 @@
       </w:r>
       <w:r>
         <w:rPr>
-          <w:rFonts w:ascii="Times New Roman" w:eastAsia="等线" w:hAnsi="Times New Roman" w:cs="Times New Roman" w:hint="eastAsia"/>
+          <w:rFonts w:ascii="Times New Roman" w:eastAsia="DengXian" w:hAnsi="Times New Roman" w:cs="Times New Roman" w:hint="eastAsia"/>
           <w:b/>
           <w:bCs/>
           <w:lang w:eastAsia="zh-CN"/>
@@ -179,14 +179,7 @@
         <w:rPr>
           <w:rFonts w:ascii="Times New Roman" w:hAnsi="Times New Roman" w:cs="Times New Roman"/>
         </w:rPr>
-        <w:t xml:space="preserve">Name your file </w:t>
-      </w:r>
-      <w:proofErr w:type="spellStart"/>
-      <w:r>
-        <w:rPr>
-          <w:rFonts w:ascii="Times New Roman" w:hAnsi="Times New Roman" w:cs="Times New Roman"/>
-        </w:rPr>
-        <w:t>LastName_FirstName_</w:t>
+        <w:t>Name your file LastName_FirstName_</w:t>
       </w:r>
       <w:r>
         <w:rPr>
@@ -194,7 +187,6 @@
         </w:rPr>
         <w:t>StudentID</w:t>
       </w:r>
-      <w:proofErr w:type="spellEnd"/>
       <w:r>
         <w:rPr>
           <w:rFonts w:ascii="Times New Roman" w:hAnsi="Times New Roman" w:cs="Times New Roman"/>
@@ -321,21 +313,7 @@
         <w:rPr>
           <w:rFonts w:ascii="Times New Roman" w:hAnsi="Times New Roman" w:cs="Times New Roman"/>
         </w:rPr>
-        <w:t xml:space="preserve"> is clean, well-formatted, and easily readable. Please </w:t>
-      </w:r>
-      <w:proofErr w:type="gramStart"/>
-      <w:r>
-        <w:rPr>
-          <w:rFonts w:ascii="Times New Roman" w:hAnsi="Times New Roman" w:cs="Times New Roman"/>
-        </w:rPr>
-        <w:t>use ‘#’</w:t>
-      </w:r>
-      <w:proofErr w:type="gramEnd"/>
-      <w:r>
-        <w:rPr>
-          <w:rFonts w:ascii="Times New Roman" w:hAnsi="Times New Roman" w:cs="Times New Roman"/>
-        </w:rPr>
-        <w:t xml:space="preserve"> </w:t>
+        <w:t xml:space="preserve"> is clean, well-formatted, and easily readable. Please use ‘#’ </w:t>
       </w:r>
       <w:r>
         <w:rPr>
@@ -398,23 +376,7 @@
         <w:rPr>
           <w:rFonts w:ascii="Times New Roman" w:eastAsia="Calibri" w:hAnsi="Times New Roman" w:cs="Times New Roman"/>
         </w:rPr>
-        <w:t>‘</w:t>
-      </w:r>
-      <w:proofErr w:type="spellStart"/>
-      <w:proofErr w:type="gramStart"/>
-      <w:r>
-        <w:rPr>
-          <w:rFonts w:ascii="Times New Roman" w:eastAsia="Calibri" w:hAnsi="Times New Roman" w:cs="Times New Roman"/>
-        </w:rPr>
-        <w:t>longorshort</w:t>
-      </w:r>
-      <w:proofErr w:type="spellEnd"/>
-      <w:proofErr w:type="gramEnd"/>
-      <w:r>
-        <w:rPr>
-          <w:rFonts w:ascii="Times New Roman" w:eastAsia="Calibri" w:hAnsi="Times New Roman" w:cs="Times New Roman"/>
-        </w:rPr>
-        <w:t xml:space="preserve">()’ is a function that you define. It should take </w:t>
+        <w:t xml:space="preserve">‘longorshort()’ is a function that you define. It should take </w:t>
       </w:r>
       <w:r>
         <w:rPr>
@@ -510,10 +472,10 @@
           <w14:ligatures w14:val="standardContextual"/>
         </w:rPr>
         <w:drawing>
-          <wp:inline distT="0" distB="0" distL="0" distR="0" wp14:anchorId="6607869D" wp14:editId="390C5818">
-            <wp:extent cx="5731510" cy="1497965"/>
-            <wp:effectExtent l="0" t="0" r="2540" b="6985"/>
-            <wp:docPr id="1175276742" name="图片 1" descr="图形用户界面, 文本, 应用程序, 电子邮件&#10;&#10;AI 生成的内容可能不正确。"/>
+          <wp:inline distT="0" distB="0" distL="0" distR="0" wp14:anchorId="0B944DD8" wp14:editId="3CF30CA8">
+            <wp:extent cx="5731510" cy="2806065"/>
+            <wp:effectExtent l="0" t="0" r="2540" b="0"/>
+            <wp:docPr id="222079553" name="图片 1" descr="图形用户界面, 文本, 应用程序, 电子邮件&#10;&#10;AI 生成的内容可能不正确。"/>
             <wp:cNvGraphicFramePr>
               <a:graphicFrameLocks xmlns:a="http://schemas.openxmlformats.org/drawingml/2006/main" noChangeAspect="1"/>
             </wp:cNvGraphicFramePr>
@@ -521,7 +483,7 @@
               <a:graphicData uri="http://schemas.openxmlformats.org/drawingml/2006/picture">
                 <pic:pic xmlns:pic="http://schemas.openxmlformats.org/drawingml/2006/picture">
                   <pic:nvPicPr>
-                    <pic:cNvPr id="1175276742" name="图片 1" descr="图形用户界面, 文本, 应用程序, 电子邮件&#10;&#10;AI 生成的内容可能不正确。"/>
+                    <pic:cNvPr id="222079553" name="图片 1" descr="图形用户界面, 文本, 应用程序, 电子邮件&#10;&#10;AI 生成的内容可能不正确。"/>
                     <pic:cNvPicPr/>
                   </pic:nvPicPr>
                   <pic:blipFill>
@@ -533,7 +495,7 @@
                   <pic:spPr>
                     <a:xfrm>
                       <a:off x="0" y="0"/>
-                      <a:ext cx="5731510" cy="1497965"/>
+                      <a:ext cx="5731510" cy="2806065"/>
                     </a:xfrm>
                     <a:prstGeom prst="rect">
                       <a:avLst/>
@@ -636,7 +598,6 @@
         </w:rPr>
         <w:t xml:space="preserve">. Create a function that displays ‘A’ for grades greater than or equal to </w:t>
       </w:r>
-      <w:proofErr w:type="gramStart"/>
       <w:r>
         <w:rPr>
           <w:rFonts w:ascii="Times New Roman" w:hAnsi="Times New Roman" w:cs="Times New Roman"/>
@@ -647,14 +608,7 @@
         <w:rPr>
           <w:rFonts w:ascii="Times New Roman" w:hAnsi="Times New Roman" w:cs="Times New Roman"/>
         </w:rPr>
-        <w:t>0, ‘</w:t>
-      </w:r>
-      <w:proofErr w:type="gramEnd"/>
-      <w:r>
-        <w:rPr>
-          <w:rFonts w:ascii="Times New Roman" w:hAnsi="Times New Roman" w:cs="Times New Roman"/>
-        </w:rPr>
-        <w:t xml:space="preserve">B’ for grades in the range </w:t>
+        <w:t xml:space="preserve">0, ‘B’ for grades in the range </w:t>
       </w:r>
       <w:r>
         <w:rPr>
@@ -721,12 +675,11 @@
           <w:noProof/>
           <w14:ligatures w14:val="standardContextual"/>
         </w:rPr>
-        <w:lastRenderedPageBreak/>
         <w:drawing>
-          <wp:inline distT="0" distB="0" distL="0" distR="0" wp14:anchorId="2C731CBF" wp14:editId="7E3745EE">
-            <wp:extent cx="5731510" cy="1835150"/>
-            <wp:effectExtent l="0" t="0" r="2540" b="0"/>
-            <wp:docPr id="1761217706" name="图片 1" descr="图形用户界面, 文本, 应用程序, 电子邮件&#10;&#10;AI 生成的内容可能不正确。"/>
+          <wp:inline distT="0" distB="0" distL="0" distR="0" wp14:anchorId="6968E883" wp14:editId="1A9C46A4">
+            <wp:extent cx="5731510" cy="4150995"/>
+            <wp:effectExtent l="0" t="0" r="2540" b="1905"/>
+            <wp:docPr id="63168339" name="图片 1" descr="图形用户界面, 文本, 应用程序, 电子邮件&#10;&#10;AI 生成的内容可能不正确。"/>
             <wp:cNvGraphicFramePr>
               <a:graphicFrameLocks xmlns:a="http://schemas.openxmlformats.org/drawingml/2006/main" noChangeAspect="1"/>
             </wp:cNvGraphicFramePr>
@@ -734,7 +687,7 @@
               <a:graphicData uri="http://schemas.openxmlformats.org/drawingml/2006/picture">
                 <pic:pic xmlns:pic="http://schemas.openxmlformats.org/drawingml/2006/picture">
                   <pic:nvPicPr>
-                    <pic:cNvPr id="1761217706" name="图片 1" descr="图形用户界面, 文本, 应用程序, 电子邮件&#10;&#10;AI 生成的内容可能不正确。"/>
+                    <pic:cNvPr id="63168339" name="图片 1" descr="图形用户界面, 文本, 应用程序, 电子邮件&#10;&#10;AI 生成的内容可能不正确。"/>
                     <pic:cNvPicPr/>
                   </pic:nvPicPr>
                   <pic:blipFill>
@@ -746,7 +699,7 @@
                   <pic:spPr>
                     <a:xfrm>
                       <a:off x="0" y="0"/>
-                      <a:ext cx="5731510" cy="1835150"/>
+                      <a:ext cx="5731510" cy="4150995"/>
                     </a:xfrm>
                     <a:prstGeom prst="rect">
                       <a:avLst/>
@@ -770,7 +723,7 @@
         <w:spacing w:after="0" w:line="240" w:lineRule="auto"/>
         <w:jc w:val="both"/>
         <w:rPr>
-          <w:rFonts w:eastAsia="等线" w:hint="eastAsia"/>
+          <w:rFonts w:eastAsia="DengXian"/>
           <w:lang w:eastAsia="zh-CN"/>
         </w:rPr>
       </w:pPr>
@@ -780,7 +733,7 @@
         <w:spacing w:after="0" w:line="240" w:lineRule="auto"/>
         <w:jc w:val="both"/>
         <w:rPr>
-          <w:rFonts w:eastAsia="等线" w:hint="eastAsia"/>
+          <w:rFonts w:eastAsia="DengXian"/>
           <w:lang w:eastAsia="zh-CN"/>
         </w:rPr>
       </w:pPr>
@@ -831,7 +784,7 @@
         <w:spacing w:after="0" w:line="240" w:lineRule="auto"/>
         <w:jc w:val="both"/>
         <w:rPr>
-          <w:rFonts w:eastAsia="等线" w:hint="eastAsia"/>
+          <w:rFonts w:eastAsia="DengXian"/>
           <w:lang w:eastAsia="zh-CN"/>
         </w:rPr>
       </w:pPr>
@@ -896,23 +849,7 @@
         <w:rPr>
           <w:rFonts w:ascii="Times New Roman" w:eastAsia="Calibri" w:hAnsi="Times New Roman" w:cs="Times New Roman"/>
         </w:rPr>
-        <w:t>‘</w:t>
-      </w:r>
-      <w:proofErr w:type="spellStart"/>
-      <w:proofErr w:type="gramStart"/>
-      <w:r>
-        <w:rPr>
-          <w:rFonts w:ascii="Times New Roman" w:eastAsia="Calibri" w:hAnsi="Times New Roman" w:cs="Times New Roman"/>
-        </w:rPr>
-        <w:t>classifyme</w:t>
-      </w:r>
-      <w:proofErr w:type="spellEnd"/>
-      <w:proofErr w:type="gramEnd"/>
-      <w:r>
-        <w:rPr>
-          <w:rFonts w:ascii="Times New Roman" w:eastAsia="Calibri" w:hAnsi="Times New Roman" w:cs="Times New Roman"/>
-        </w:rPr>
-        <w:t xml:space="preserve">()’ is a function that you define. It should take </w:t>
+        <w:t xml:space="preserve">‘classifyme()’ is a function that you define. It should take </w:t>
       </w:r>
       <w:r>
         <w:rPr>
@@ -1012,11 +949,12 @@
           <w:noProof/>
           <w14:ligatures w14:val="standardContextual"/>
         </w:rPr>
+        <w:lastRenderedPageBreak/>
         <w:drawing>
-          <wp:inline distT="0" distB="0" distL="0" distR="0" wp14:anchorId="06C9AD6A" wp14:editId="69797583">
-            <wp:extent cx="5731510" cy="1976120"/>
-            <wp:effectExtent l="0" t="0" r="2540" b="5080"/>
-            <wp:docPr id="134284259" name="图片 1" descr="图形用户界面, 文本, 应用程序, 电子邮件&#10;&#10;AI 生成的内容可能不正确。"/>
+          <wp:inline distT="0" distB="0" distL="0" distR="0" wp14:anchorId="3CEEDC08" wp14:editId="7BB1D80F">
+            <wp:extent cx="5731510" cy="3350260"/>
+            <wp:effectExtent l="0" t="0" r="2540" b="2540"/>
+            <wp:docPr id="1709084050" name="图片 1" descr="图形用户界面, 文本, 应用程序, 电子邮件&#10;&#10;AI 生成的内容可能不正确。"/>
             <wp:cNvGraphicFramePr>
               <a:graphicFrameLocks xmlns:a="http://schemas.openxmlformats.org/drawingml/2006/main" noChangeAspect="1"/>
             </wp:cNvGraphicFramePr>
@@ -1024,7 +962,7 @@
               <a:graphicData uri="http://schemas.openxmlformats.org/drawingml/2006/picture">
                 <pic:pic xmlns:pic="http://schemas.openxmlformats.org/drawingml/2006/picture">
                   <pic:nvPicPr>
-                    <pic:cNvPr id="134284259" name="图片 1" descr="图形用户界面, 文本, 应用程序, 电子邮件&#10;&#10;AI 生成的内容可能不正确。"/>
+                    <pic:cNvPr id="1709084050" name="图片 1" descr="图形用户界面, 文本, 应用程序, 电子邮件&#10;&#10;AI 生成的内容可能不正确。"/>
                     <pic:cNvPicPr/>
                   </pic:nvPicPr>
                   <pic:blipFill>
@@ -1036,7 +974,7 @@
                   <pic:spPr>
                     <a:xfrm>
                       <a:off x="0" y="0"/>
-                      <a:ext cx="5731510" cy="1976120"/>
+                      <a:ext cx="5731510" cy="3350260"/>
                     </a:xfrm>
                     <a:prstGeom prst="rect">
                       <a:avLst/>
@@ -1061,7 +999,7 @@
       <w:pPr>
         <w:jc w:val="both"/>
         <w:rPr>
-          <w:rFonts w:ascii="Times New Roman" w:eastAsia="等线" w:hAnsi="Times New Roman" w:cs="Times New Roman"/>
+          <w:rFonts w:ascii="Times New Roman" w:eastAsia="DengXian" w:hAnsi="Times New Roman" w:cs="Times New Roman"/>
           <w:lang w:eastAsia="zh-CN"/>
         </w:rPr>
       </w:pPr>
@@ -1070,7 +1008,6 @@
           <w:noProof/>
           <w14:ligatures w14:val="standardContextual"/>
         </w:rPr>
-        <w:lastRenderedPageBreak/>
         <w:drawing>
           <wp:inline distT="0" distB="0" distL="0" distR="0" wp14:anchorId="03E9CBD7" wp14:editId="44E50A2F">
             <wp:extent cx="5731510" cy="990600"/>
@@ -1112,7 +1049,7 @@
       <w:pPr>
         <w:jc w:val="both"/>
         <w:rPr>
-          <w:rFonts w:ascii="Times New Roman" w:eastAsia="等线" w:hAnsi="Times New Roman" w:cs="Times New Roman" w:hint="eastAsia"/>
+          <w:rFonts w:ascii="Times New Roman" w:eastAsia="DengXian" w:hAnsi="Times New Roman" w:cs="Times New Roman"/>
           <w:lang w:eastAsia="zh-CN"/>
         </w:rPr>
       </w:pPr>
@@ -1189,19 +1126,11 @@
         </w:rPr>
         <w:t xml:space="preserve"> </w:t>
       </w:r>
-      <w:proofErr w:type="gramStart"/>
-      <w:r>
-        <w:rPr>
-          <w:rFonts w:ascii="Times New Roman" w:eastAsia="Calibri" w:hAnsi="Times New Roman" w:cs="Times New Roman"/>
-        </w:rPr>
-        <w:t>shown as</w:t>
-      </w:r>
-      <w:proofErr w:type="gramEnd"/>
-      <w:r>
-        <w:rPr>
-          <w:rFonts w:ascii="Times New Roman" w:eastAsia="Calibri" w:hAnsi="Times New Roman" w:cs="Times New Roman"/>
-        </w:rPr>
-        <w:t xml:space="preserve"> below</w:t>
+      <w:r>
+        <w:rPr>
+          <w:rFonts w:ascii="Times New Roman" w:eastAsia="Calibri" w:hAnsi="Times New Roman" w:cs="Times New Roman"/>
+        </w:rPr>
+        <w:t>shown as below</w:t>
       </w:r>
       <w:r>
         <w:rPr>
@@ -1213,21 +1142,7 @@
         <w:rPr>
           <w:rFonts w:ascii="Times New Roman" w:eastAsia="Calibri" w:hAnsi="Times New Roman" w:cs="Times New Roman"/>
         </w:rPr>
-        <w:t>‘</w:t>
-      </w:r>
-      <w:proofErr w:type="gramStart"/>
-      <w:r>
-        <w:rPr>
-          <w:rFonts w:ascii="Times New Roman" w:eastAsia="Calibri" w:hAnsi="Times New Roman" w:cs="Times New Roman"/>
-        </w:rPr>
-        <w:t>greater</w:t>
-      </w:r>
-      <w:proofErr w:type="gramEnd"/>
-      <w:r>
-        <w:rPr>
-          <w:rFonts w:ascii="Times New Roman" w:eastAsia="Calibri" w:hAnsi="Times New Roman" w:cs="Times New Roman"/>
-        </w:rPr>
-        <w:t xml:space="preserve">()’ is a function that you define. It should take </w:t>
+        <w:t xml:space="preserve">‘greater()’ is a function that you define. It should take </w:t>
       </w:r>
       <w:r>
         <w:rPr>
@@ -1249,7 +1164,7 @@
       <w:pPr>
         <w:jc w:val="both"/>
         <w:rPr>
-          <w:rFonts w:ascii="Times New Roman" w:eastAsia="等线" w:hAnsi="Times New Roman" w:cs="Times New Roman"/>
+          <w:rFonts w:ascii="Times New Roman" w:eastAsia="DengXian" w:hAnsi="Times New Roman" w:cs="Times New Roman"/>
           <w:lang w:eastAsia="zh-CN"/>
         </w:rPr>
       </w:pPr>
@@ -1299,7 +1214,7 @@
       <w:pPr>
         <w:jc w:val="both"/>
         <w:rPr>
-          <w:rFonts w:ascii="Times New Roman" w:eastAsia="等线" w:hAnsi="Times New Roman" w:cs="Times New Roman"/>
+          <w:rFonts w:ascii="Times New Roman" w:eastAsia="DengXian" w:hAnsi="Times New Roman" w:cs="Times New Roman"/>
           <w:lang w:eastAsia="zh-CN"/>
         </w:rPr>
       </w:pPr>
@@ -1308,7 +1223,7 @@
       <w:pPr>
         <w:jc w:val="both"/>
         <w:rPr>
-          <w:rFonts w:ascii="Times New Roman" w:eastAsia="等线" w:hAnsi="Times New Roman" w:cs="Times New Roman"/>
+          <w:rFonts w:ascii="Times New Roman" w:eastAsia="DengXian" w:hAnsi="Times New Roman" w:cs="Times New Roman"/>
           <w:lang w:eastAsia="zh-CN"/>
         </w:rPr>
       </w:pPr>
@@ -1317,11 +1232,12 @@
           <w:noProof/>
           <w14:ligatures w14:val="standardContextual"/>
         </w:rPr>
+        <w:lastRenderedPageBreak/>
         <w:drawing>
-          <wp:inline distT="0" distB="0" distL="0" distR="0" wp14:anchorId="5A7B2E28" wp14:editId="166BAC97">
-            <wp:extent cx="5731510" cy="1488440"/>
+          <wp:inline distT="0" distB="0" distL="0" distR="0" wp14:anchorId="79130859" wp14:editId="34D69547">
+            <wp:extent cx="5731510" cy="2923540"/>
             <wp:effectExtent l="0" t="0" r="2540" b="0"/>
-            <wp:docPr id="355039834" name="图片 1" descr="图形用户界面, 文本, 应用程序&#10;&#10;AI 生成的内容可能不正确。"/>
+            <wp:docPr id="340739849" name="图片 1" descr="图形用户界面, 文本, 应用程序, 电子邮件&#10;&#10;AI 生成的内容可能不正确。"/>
             <wp:cNvGraphicFramePr>
               <a:graphicFrameLocks xmlns:a="http://schemas.openxmlformats.org/drawingml/2006/main" noChangeAspect="1"/>
             </wp:cNvGraphicFramePr>
@@ -1329,7 +1245,7 @@
               <a:graphicData uri="http://schemas.openxmlformats.org/drawingml/2006/picture">
                 <pic:pic xmlns:pic="http://schemas.openxmlformats.org/drawingml/2006/picture">
                   <pic:nvPicPr>
-                    <pic:cNvPr id="355039834" name="图片 1" descr="图形用户界面, 文本, 应用程序&#10;&#10;AI 生成的内容可能不正确。"/>
+                    <pic:cNvPr id="340739849" name="图片 1" descr="图形用户界面, 文本, 应用程序, 电子邮件&#10;&#10;AI 生成的内容可能不正确。"/>
                     <pic:cNvPicPr/>
                   </pic:nvPicPr>
                   <pic:blipFill>
@@ -1341,7 +1257,7 @@
                   <pic:spPr>
                     <a:xfrm>
                       <a:off x="0" y="0"/>
-                      <a:ext cx="5731510" cy="1488440"/>
+                      <a:ext cx="5731510" cy="2923540"/>
                     </a:xfrm>
                     <a:prstGeom prst="rect">
                       <a:avLst/>
@@ -1358,7 +1274,7 @@
       <w:pPr>
         <w:jc w:val="both"/>
         <w:rPr>
-          <w:rFonts w:ascii="Times New Roman" w:eastAsia="等线" w:hAnsi="Times New Roman" w:cs="Times New Roman"/>
+          <w:rFonts w:ascii="Times New Roman" w:eastAsia="DengXian" w:hAnsi="Times New Roman" w:cs="Times New Roman"/>
           <w:lang w:eastAsia="zh-CN"/>
         </w:rPr>
       </w:pPr>
@@ -1367,7 +1283,7 @@
       <w:pPr>
         <w:jc w:val="both"/>
         <w:rPr>
-          <w:rFonts w:ascii="Times New Roman" w:eastAsia="等线" w:hAnsi="Times New Roman" w:cs="Times New Roman" w:hint="eastAsia"/>
+          <w:rFonts w:ascii="Times New Roman" w:eastAsia="DengXian" w:hAnsi="Times New Roman" w:cs="Times New Roman"/>
           <w:lang w:eastAsia="zh-CN"/>
         </w:rPr>
       </w:pPr>
@@ -2072,6 +1988,7 @@
   <w:style w:type="character" w:default="1" w:styleId="a0">
     <w:name w:val="Default Paragraph Font"/>
     <w:uiPriority w:val="1"/>
+    <w:semiHidden/>
     <w:unhideWhenUsed/>
   </w:style>
   <w:style w:type="table" w:default="1" w:styleId="a1">

</xml_diff>